<commit_message>
D4.6 ready for internal review
</commit_message>
<xml_diff>
--- a/docs/d6.4/D6.4-31-interoperability.docx
+++ b/docs/d6.4/D6.4-31-interoperability.docx
@@ -6,10 +6,10 @@
       <w:pPr>
         <w:pStyle w:val="Heading2"/>
       </w:pPr>
-      <w:bookmarkStart w:id="23" w:name="interoperability-tests"/>
+      <w:bookmarkStart w:id="23" w:name="interoperability-evaluation"/>
       <w:bookmarkEnd w:id="23"/>
       <w:r>
-        <w:t xml:space="preserve">Interoperability Tests</w:t>
+        <w:t xml:space="preserve">Interoperability Evaluation</w:t>
       </w:r>
     </w:p>
     <w:p>
@@ -28,12 +28,14 @@
       <w:r>
         <w:t xml:space="preserve"> </w:t>
       </w:r>
-      <w:r>
-        <w:rPr>
-          <w:i/>
-        </w:rPr>
-        <w:t xml:space="preserve">here (link to startup concepts wiki page)</w:t>
-      </w:r>
+      <w:hyperlink r:id="rId24">
+        <w:r>
+          <w:rPr>
+            <w:rStyle w:val="Hyperlink"/>
+          </w:rPr>
+          <w:t xml:space="preserve">here</w:t>
+        </w:r>
+      </w:hyperlink>
       <w:r>
         <w:t xml:space="preserve">.</w:t>
       </w:r>
@@ -54,7 +56,7 @@
         </w:numPr>
       </w:pPr>
       <w:r>
-        <w:t xml:space="preserve">Interoperability between two reTHINK different domains using different Messaging Nodes implementations including Protostubs but using the same Hyperty implementations.</w:t>
+        <w:t xml:space="preserve">Interoperability between two different reTHINK domains using different Messaging Nodes implementations including Protostubs but using the same Hyperty implementations.</w:t>
       </w:r>
     </w:p>
     <w:p>
@@ -65,7 +67,7 @@
         </w:numPr>
       </w:pPr>
       <w:r>
-        <w:t xml:space="preserve">Interoperability between two reTHINK different domains using different Messaging Nodes implementations including Protostubs and different Hyperty implementations.</w:t>
+        <w:t xml:space="preserve">Interoperability between two different reTHINK domains using different Messaging Nodes implementations including Protostubs and different Hyperty implementations.</w:t>
       </w:r>
     </w:p>
     <w:p>
@@ -115,8 +117,8 @@
       <w:pPr>
         <w:pStyle w:val="Heading3"/>
       </w:pPr>
-      <w:bookmarkStart w:id="24" w:name="tests-setup"/>
-      <w:bookmarkEnd w:id="24"/>
+      <w:bookmarkStart w:id="25" w:name="tests-setup"/>
+      <w:bookmarkEnd w:id="25"/>
       <w:r>
         <w:t xml:space="preserve">Tests Setup</w:t>
       </w:r>
@@ -133,8 +135,8 @@
       <w:pPr>
         <w:pStyle w:val="Heading4"/>
       </w:pPr>
-      <w:bookmarkStart w:id="25" w:name="interoperability-tests-setup-with-remote-domains"/>
-      <w:bookmarkEnd w:id="25"/>
+      <w:bookmarkStart w:id="26" w:name="interoperability-tests-setup-with-remote-domains"/>
+      <w:bookmarkEnd w:id="26"/>
       <w:r>
         <w:t xml:space="preserve">Interoperability Tests Setup with remote domains</w:t>
       </w:r>
@@ -144,22 +146,7 @@
         <w:pStyle w:val="FirstParagraph"/>
       </w:pPr>
       <w:r>
-        <w:t xml:space="preserve">This is the simplest setup environment where no service has to be installed locally. Only standard Browsers are required. The usage of Chrome or Firefox</w:t>
-      </w:r>
-      <w:r>
-        <w:t xml:space="preserve"> </w:t>
-      </w:r>
-      <w:r>
-        <w:rPr>
-          <w:i/>
-        </w:rPr>
-        <w:t xml:space="preserve">(which versions?)</w:t>
-      </w:r>
-      <w:r>
-        <w:t xml:space="preserve"> </w:t>
-      </w:r>
-      <w:r>
-        <w:t xml:space="preserve">are recommended.</w:t>
+        <w:t xml:space="preserve">This is the simplest setup environment where no service has to be installed locally. Only standard Browsers are required. The usage of Chrome or Firefox are recommended.</w:t>
       </w:r>
       <w:r>
         <w:t xml:space="preserve"> </w:t>
@@ -185,7 +172,7 @@
       <w:r>
         <w:t xml:space="preserve"> </w:t>
       </w:r>
-      <w:hyperlink r:id="rId26">
+      <w:hyperlink r:id="rId27">
         <w:r>
           <w:rPr>
             <w:rStyle w:val="Hyperlink"/>
@@ -217,7 +204,7 @@
       <w:r>
         <w:t xml:space="preserve"> </w:t>
       </w:r>
-      <w:hyperlink r:id="rId27">
+      <w:hyperlink r:id="rId28">
         <w:r>
           <w:rPr>
             <w:rStyle w:val="Hyperlink"/>
@@ -231,7 +218,7 @@
       <w:r>
         <w:t xml:space="preserve"> </w:t>
       </w:r>
-      <w:hyperlink r:id="rId28">
+      <w:hyperlink r:id="rId29">
         <w:r>
           <w:rPr>
             <w:rStyle w:val="Hyperlink"/>
@@ -250,8 +237,8 @@
       <w:pPr>
         <w:pStyle w:val="Heading4"/>
       </w:pPr>
-      <w:bookmarkStart w:id="29" w:name="interoperability-tests-setup-with-one-localhost-domain-and-one-remote-domain"/>
-      <w:bookmarkEnd w:id="29"/>
+      <w:bookmarkStart w:id="30" w:name="interoperability-tests-setup-with-one-localhost-domain-and-one-remote-domain"/>
+      <w:bookmarkEnd w:id="30"/>
       <w:r>
         <w:t xml:space="preserve">Interoperability Tests Setup with one</w:t>
       </w:r>
@@ -328,7 +315,7 @@
       <w:r>
         <w:t xml:space="preserve"> </w:t>
       </w:r>
-      <w:hyperlink r:id="rId30">
+      <w:hyperlink r:id="rId31">
         <w:r>
           <w:rPr>
             <w:rStyle w:val="Hyperlink"/>
@@ -357,7 +344,7 @@
           <w:ilvl w:val="0"/>
         </w:numPr>
       </w:pPr>
-      <w:hyperlink r:id="rId26">
+      <w:hyperlink r:id="rId27">
         <w:r>
           <w:rPr>
             <w:rStyle w:val="Hyperlink"/>
@@ -374,7 +361,7 @@
           <w:ilvl w:val="0"/>
         </w:numPr>
       </w:pPr>
-      <w:hyperlink r:id="rId27">
+      <w:hyperlink r:id="rId28">
         <w:r>
           <w:rPr>
             <w:rStyle w:val="Hyperlink"/>
@@ -391,7 +378,7 @@
           <w:ilvl w:val="0"/>
         </w:numPr>
       </w:pPr>
-      <w:hyperlink r:id="rId31">
+      <w:hyperlink r:id="rId32">
         <w:r>
           <w:rPr>
             <w:rStyle w:val="Hyperlink"/>
@@ -408,7 +395,7 @@
           <w:ilvl w:val="0"/>
         </w:numPr>
       </w:pPr>
-      <w:hyperlink r:id="rId32">
+      <w:hyperlink r:id="rId33">
         <w:r>
           <w:rPr>
             <w:rStyle w:val="Hyperlink"/>
@@ -421,10 +408,10 @@
       <w:pPr>
         <w:pStyle w:val="Heading3"/>
       </w:pPr>
-      <w:bookmarkStart w:id="33" w:name="cross-domain-with-different-protocols"/>
-      <w:bookmarkEnd w:id="33"/>
-      <w:r>
-        <w:t xml:space="preserve">Cross-domain with different protocols</w:t>
+      <w:bookmarkStart w:id="34" w:name="cross-domain-interoperability-test-with-group-chat"/>
+      <w:bookmarkEnd w:id="34"/>
+      <w:r>
+        <w:t xml:space="preserve">Cross-domain interoperability test with Group Chat</w:t>
       </w:r>
     </w:p>
     <w:p>
@@ -432,22 +419,26 @@
         <w:pStyle w:val="FirstParagraph"/>
       </w:pPr>
       <w:r>
-        <w:t xml:space="preserve">The cross-domain interoperability test with different protocols allows to test how two domains using different messaging communication protocols, i.e. using two different Messaging Nodes implementations can interoperate without having to agree in advance on the protocol to be used.</w:t>
-      </w:r>
-    </w:p>
-    <w:p>
-      <w:pPr>
-        <w:pStyle w:val="Heading4"/>
-      </w:pPr>
-      <w:bookmarkStart w:id="34" w:name="group-chat-interoperability-test"/>
-      <w:bookmarkEnd w:id="34"/>
-      <w:r>
-        <w:t xml:space="preserve">Group Chat interoperability test</w:t>
-      </w:r>
-    </w:p>
-    <w:p>
-      <w:pPr>
-        <w:pStyle w:val="FirstParagraph"/>
+        <w:t xml:space="preserve">The Group Chat cross-domain interoperability test allows to test how two domains using different messaging communication protocols, i.e. using two different Messaging Nodes implementations can interoperate without having to agree in advance on the protocol to be used. Both domains use the same</w:t>
+      </w:r>
+      <w:r>
+        <w:t xml:space="preserve"> </w:t>
+      </w:r>
+      <w:hyperlink r:id="rId35">
+        <w:r>
+          <w:rPr>
+            <w:rStyle w:val="Hyperlink"/>
+          </w:rPr>
+          <w:t xml:space="preserve">Group Chat Manager Hyperty implementation</w:t>
+        </w:r>
+      </w:hyperlink>
+      <w:r>
+        <w:t xml:space="preserve">. Before you start performing this, pls ensure you have two valid Google accounts to be used.</w:t>
+      </w:r>
+    </w:p>
+    <w:p>
+      <w:pPr>
+        <w:pStyle w:val="BodyText"/>
       </w:pPr>
       <w:r>
         <w:t xml:space="preserve">Step 1: Open one browser window at</w:t>
@@ -462,10 +453,7 @@
         <w:t xml:space="preserve">https://rethink-project.github.io/dev-smart-contextual-assistance-app/</w:t>
       </w:r>
       <w:r>
-        <w:t xml:space="preserve"> </w:t>
-      </w:r>
-      <w:r>
-        <w:t xml:space="preserve">and select "Connector Hyperty". A window will be opened asking you to select the Identity Provider to be used.</w:t>
+        <w:t xml:space="preserve">. A window will be opened asking you to select the Identity Provider to be used.</w:t>
       </w:r>
     </w:p>
     <w:p>
@@ -488,7 +476,7 @@
                     </pic:cNvPicPr>
                   </pic:nvPicPr>
                   <pic:blipFill>
-                    <a:blip r:embed="rId37"/>
+                    <a:blip r:embed="rId38"/>
                     <a:stretch>
                       <a:fillRect/>
                     </a:stretch>
@@ -551,7 +539,7 @@
                     </pic:cNvPicPr>
                   </pic:nvPicPr>
                   <pic:blipFill>
-                    <a:blip r:embed="rId40"/>
+                    <a:blip r:embed="rId41"/>
                     <a:stretch>
                       <a:fillRect/>
                     </a:stretch>
@@ -614,7 +602,7 @@
                     </pic:cNvPicPr>
                   </pic:nvPicPr>
                   <pic:blipFill>
-                    <a:blip r:embed="rId43"/>
+                    <a:blip r:embed="rId44"/>
                     <a:stretch>
                       <a:fillRect/>
                     </a:stretch>
@@ -677,7 +665,7 @@
                     </pic:cNvPicPr>
                   </pic:nvPicPr>
                   <pic:blipFill>
-                    <a:blip r:embed="rId46"/>
+                    <a:blip r:embed="rId47"/>
                     <a:stretch>
                       <a:fillRect/>
                     </a:stretch>
@@ -752,7 +740,7 @@
                     </pic:cNvPicPr>
                   </pic:nvPicPr>
                   <pic:blipFill>
-                    <a:blip r:embed="rId49"/>
+                    <a:blip r:embed="rId50"/>
                     <a:stretch>
                       <a:fillRect/>
                     </a:stretch>
@@ -815,7 +803,7 @@
                     </pic:cNvPicPr>
                   </pic:nvPicPr>
                   <pic:blipFill>
-                    <a:blip r:embed="rId52"/>
+                    <a:blip r:embed="rId53"/>
                     <a:stretch>
                       <a:fillRect/>
                     </a:stretch>
@@ -878,7 +866,7 @@
                     </pic:cNvPicPr>
                   </pic:nvPicPr>
                   <pic:blipFill>
-                    <a:blip r:embed="rId55"/>
+                    <a:blip r:embed="rId56"/>
                     <a:stretch>
                       <a:fillRect/>
                     </a:stretch>
@@ -956,7 +944,7 @@
                     </pic:cNvPicPr>
                   </pic:nvPicPr>
                   <pic:blipFill>
-                    <a:blip r:embed="rId58"/>
+                    <a:blip r:embed="rId59"/>
                     <a:stretch>
                       <a:fillRect/>
                     </a:stretch>
@@ -1019,7 +1007,7 @@
                     </pic:cNvPicPr>
                   </pic:nvPicPr>
                   <pic:blipFill>
-                    <a:blip r:embed="rId61"/>
+                    <a:blip r:embed="rId62"/>
                     <a:stretch>
                       <a:fillRect/>
                     </a:stretch>
@@ -1082,7 +1070,7 @@
                     </pic:cNvPicPr>
                   </pic:nvPicPr>
                   <pic:blipFill>
-                    <a:blip r:embed="rId64"/>
+                    <a:blip r:embed="rId65"/>
                     <a:stretch>
                       <a:fillRect/>
                     </a:stretch>
@@ -1137,7 +1125,7 @@
                     </pic:cNvPicPr>
                   </pic:nvPicPr>
                   <pic:blipFill>
-                    <a:blip r:embed="rId67"/>
+                    <a:blip r:embed="rId68"/>
                     <a:stretch>
                       <a:fillRect/>
                     </a:stretch>
@@ -1174,10 +1162,10 @@
     </w:p>
     <w:p>
       <w:pPr>
-        <w:pStyle w:val="Heading4"/>
-      </w:pPr>
-      <w:bookmarkStart w:id="68" w:name="group-chat-interoperability-with-slack-legacy-service"/>
-      <w:bookmarkEnd w:id="68"/>
+        <w:pStyle w:val="Heading3"/>
+      </w:pPr>
+      <w:bookmarkStart w:id="69" w:name="group-chat-interoperability-with-slack-legacy-service"/>
+      <w:bookmarkEnd w:id="69"/>
       <w:r>
         <w:t xml:space="preserve">Group Chat interoperability with Slack legacy service</w:t>
       </w:r>
@@ -1185,6 +1173,14 @@
     <w:p>
       <w:pPr>
         <w:pStyle w:val="FirstParagraph"/>
+      </w:pPr>
+      <w:r>
+        <w:t xml:space="preserve">The Group Chat interoperability with Slack legacy service test allows to test how one full reTHINK compliant domain can interoperate with another domain that is not reTHINK compliant without having to agree in advance on the protocol to be used. The Hyperty implementation is also agnostic of the legacy domains it can interoperate with.</w:t>
+      </w:r>
+    </w:p>
+    <w:p>
+      <w:pPr>
+        <w:pStyle w:val="BodyText"/>
       </w:pPr>
       <w:r>
         <w:t xml:space="preserve">This test will require having two Slack accounts in some team (https://slack.com/). It is assumed the SCA Context and the Call Center Group Chat created in the previous test, is still open.</w:t>
@@ -1218,7 +1214,7 @@
                     </pic:cNvPicPr>
                   </pic:nvPicPr>
                   <pic:blipFill>
-                    <a:blip r:embed="rId71"/>
+                    <a:blip r:embed="rId72"/>
                     <a:stretch>
                       <a:fillRect/>
                     </a:stretch>
@@ -1281,7 +1277,7 @@
                     </pic:cNvPicPr>
                   </pic:nvPicPr>
                   <pic:blipFill>
-                    <a:blip r:embed="rId74"/>
+                    <a:blip r:embed="rId75"/>
                     <a:stretch>
                       <a:fillRect/>
                     </a:stretch>
@@ -1344,7 +1340,7 @@
                     </pic:cNvPicPr>
                   </pic:nvPicPr>
                   <pic:blipFill>
-                    <a:blip r:embed="rId77"/>
+                    <a:blip r:embed="rId78"/>
                     <a:stretch>
                       <a:fillRect/>
                     </a:stretch>
@@ -1407,7 +1403,7 @@
                     </pic:cNvPicPr>
                   </pic:nvPicPr>
                   <pic:blipFill>
-                    <a:blip r:embed="rId80"/>
+                    <a:blip r:embed="rId81"/>
                     <a:stretch>
                       <a:fillRect/>
                     </a:stretch>
@@ -1470,7 +1466,7 @@
                     </pic:cNvPicPr>
                   </pic:nvPicPr>
                   <pic:blipFill>
-                    <a:blip r:embed="rId83"/>
+                    <a:blip r:embed="rId84"/>
                     <a:stretch>
                       <a:fillRect/>
                     </a:stretch>
@@ -1533,7 +1529,7 @@
                     </pic:cNvPicPr>
                   </pic:nvPicPr>
                   <pic:blipFill>
-                    <a:blip r:embed="rId86"/>
+                    <a:blip r:embed="rId87"/>
                     <a:stretch>
                       <a:fillRect/>
                     </a:stretch>
@@ -1570,10 +1566,10 @@
     </w:p>
     <w:p>
       <w:pPr>
-        <w:pStyle w:val="Heading4"/>
-      </w:pPr>
-      <w:bookmarkStart w:id="87" w:name="webrtc-audio-and-video-interoperability-test"/>
-      <w:bookmarkEnd w:id="87"/>
+        <w:pStyle w:val="Heading3"/>
+      </w:pPr>
+      <w:bookmarkStart w:id="88" w:name="webrtc-audio-and-video-interoperability-test"/>
+      <w:bookmarkEnd w:id="88"/>
       <w:r>
         <w:t xml:space="preserve">WebRTC Audio and Video interoperability test</w:t>
       </w:r>
@@ -1583,7 +1579,46 @@
         <w:pStyle w:val="FirstParagraph"/>
       </w:pPr>
       <w:r>
-        <w:t xml:space="preserve">This test will show how two users using different Applications, different Hyperties from different domains, each one using different protocols, are able to call each other. It is assumed the SCA Context and the Call Center Group Chat created in the previous test, is still open.</w:t>
+        <w:t xml:space="preserve">This test will show how two users using different Applications, different Hyperties from different domains, each one using different protocols, are able to call each other. The Call Center Application uses the</w:t>
+      </w:r>
+      <w:r>
+        <w:t xml:space="preserve"> </w:t>
+      </w:r>
+      <w:hyperlink r:id="rId89">
+        <w:r>
+          <w:rPr>
+            <w:rStyle w:val="Hyperlink"/>
+          </w:rPr>
+          <w:t xml:space="preserve">DTWebRTC Hyperty</w:t>
+        </w:r>
+      </w:hyperlink>
+      <w:r>
+        <w:t xml:space="preserve"> </w:t>
+      </w:r>
+      <w:r>
+        <w:t xml:space="preserve">while the SCA uses the</w:t>
+      </w:r>
+      <w:r>
+        <w:t xml:space="preserve"> </w:t>
+      </w:r>
+      <w:hyperlink r:id="rId90">
+        <w:r>
+          <w:rPr>
+            <w:rStyle w:val="Hyperlink"/>
+          </w:rPr>
+          <w:t xml:space="preserve">Connector Hyperty</w:t>
+        </w:r>
+      </w:hyperlink>
+      <w:r>
+        <w:t xml:space="preserve">.</w:t>
+      </w:r>
+    </w:p>
+    <w:p>
+      <w:pPr>
+        <w:pStyle w:val="BodyText"/>
+      </w:pPr>
+      <w:r>
+        <w:t xml:space="preserve">It is assumed the SCA Context and the Call Center Group Chat created in the previous test, is still open.</w:t>
       </w:r>
     </w:p>
     <w:p>
@@ -1614,7 +1649,7 @@
                     </pic:cNvPicPr>
                   </pic:nvPicPr>
                   <pic:blipFill>
-                    <a:blip r:embed="rId90"/>
+                    <a:blip r:embed="rId93"/>
                     <a:stretch>
                       <a:fillRect/>
                     </a:stretch>
@@ -1677,7 +1712,7 @@
                     </pic:cNvPicPr>
                   </pic:nvPicPr>
                   <pic:blipFill>
-                    <a:blip r:embed="rId93"/>
+                    <a:blip r:embed="rId96"/>
                     <a:stretch>
                       <a:fillRect/>
                     </a:stretch>
@@ -1740,7 +1775,7 @@
                     </pic:cNvPicPr>
                   </pic:nvPicPr>
                   <pic:blipFill>
-                    <a:blip r:embed="rId96"/>
+                    <a:blip r:embed="rId99"/>
                     <a:stretch>
                       <a:fillRect/>
                     </a:stretch>
@@ -1803,7 +1838,7 @@
                     </pic:cNvPicPr>
                   </pic:nvPicPr>
                   <pic:blipFill>
-                    <a:blip r:embed="rId99"/>
+                    <a:blip r:embed="rId102"/>
                     <a:stretch>
                       <a:fillRect/>
                     </a:stretch>
@@ -1840,12 +1875,12 @@
     </w:p>
     <w:p>
       <w:pPr>
-        <w:pStyle w:val="Heading5"/>
-      </w:pPr>
-      <w:bookmarkStart w:id="100" w:name="call-setup-latency"/>
-      <w:bookmarkEnd w:id="100"/>
-      <w:r>
-        <w:t xml:space="preserve">Call Setup latency</w:t>
+        <w:pStyle w:val="Heading3"/>
+      </w:pPr>
+      <w:bookmarkStart w:id="103" w:name="end-to-end-interoperability-performance-evaluation"/>
+      <w:bookmarkEnd w:id="103"/>
+      <w:r>
+        <w:t xml:space="preserve">End-to-end Interoperability Performance evaluation</w:t>
       </w:r>
     </w:p>
     <w:p>
@@ -1853,77 +1888,200 @@
         <w:pStyle w:val="FirstParagraph"/>
       </w:pPr>
       <w:r>
-        <w:t xml:space="preserve">The Call Setup latency was measured for the call established between the DT Call Center Application hosted in Berlin, Germany, and the SCA Application hosted in Aveiro (Portugal):</w:t>
-      </w:r>
-    </w:p>
+        <w:t xml:space="preserve">The Call Setup latency was measured for the call established between the DT Call Center Application hosted in Berlin, (Germany) and the SCA Application hosted in Aveiro (Portugal):</w:t>
+      </w:r>
+    </w:p>
+    <w:tbl>
+      <w:tblPr>
+        <w:tblStyle w:val="TableNormal"/>
+        <w:tblW w:type="pct" w:w="0.0"/>
+        <w:tblLook w:firstRow="1"/>
+      </w:tblPr>
+      <w:tblGrid/>
+      <w:tr>
+        <w:trPr>
+          <w:cnfStyle w:firstRow="1"/>
+        </w:trPr>
+        <w:tc>
+          <w:tcPr>
+            <w:tcBorders>
+              <w:bottom w:val="single"/>
+            </w:tcBorders>
+            <w:vAlign w:val="bottom"/>
+          </w:tcPr>
+          <w:p>
+            <w:pPr>
+              <w:pStyle w:val="Compact"/>
+              <w:jc w:val="left"/>
+            </w:pPr>
+            <w:r>
+              <w:rPr>
+                <w:b/>
+              </w:rPr>
+              <w:t xml:space="preserve">Test</w:t>
+            </w:r>
+          </w:p>
+        </w:tc>
+        <w:tc>
+          <w:tcPr>
+            <w:tcBorders>
+              <w:bottom w:val="single"/>
+            </w:tcBorders>
+            <w:vAlign w:val="bottom"/>
+          </w:tcPr>
+          <w:p>
+            <w:pPr>
+              <w:pStyle w:val="Compact"/>
+              <w:jc w:val="center"/>
+            </w:pPr>
+            <w:r>
+              <w:rPr>
+                <w:b/>
+              </w:rPr>
+              <w:t xml:space="preserve">Average Time (ms)</w:t>
+            </w:r>
+          </w:p>
+        </w:tc>
+        <w:tc>
+          <w:tcPr>
+            <w:tcBorders>
+              <w:bottom w:val="single"/>
+            </w:tcBorders>
+            <w:vAlign w:val="bottom"/>
+          </w:tcPr>
+          <w:p>
+            <w:pPr>
+              <w:pStyle w:val="Compact"/>
+              <w:jc w:val="center"/>
+            </w:pPr>
+            <w:r>
+              <w:rPr>
+                <w:b/>
+              </w:rPr>
+              <w:t xml:space="preserve">Minimum Time (ms)</w:t>
+            </w:r>
+          </w:p>
+        </w:tc>
+        <w:tc>
+          <w:tcPr>
+            <w:tcBorders>
+              <w:bottom w:val="single"/>
+            </w:tcBorders>
+            <w:vAlign w:val="bottom"/>
+          </w:tcPr>
+          <w:p>
+            <w:pPr>
+              <w:pStyle w:val="Compact"/>
+              <w:jc w:val="center"/>
+            </w:pPr>
+            <w:r>
+              <w:rPr>
+                <w:b/>
+              </w:rPr>
+              <w:t xml:space="preserve">Maximum Time (ms)</w:t>
+            </w:r>
+          </w:p>
+        </w:tc>
+      </w:tr>
+      <w:tr>
+        <w:tc>
+          <w:p>
+            <w:pPr>
+              <w:pStyle w:val="Compact"/>
+              <w:jc w:val="left"/>
+            </w:pPr>
+            <w:r>
+              <w:t xml:space="preserve">Incoming Call Notification Time</w:t>
+            </w:r>
+          </w:p>
+        </w:tc>
+        <w:tc>
+          <w:p>
+            <w:pPr>
+              <w:pStyle w:val="Compact"/>
+              <w:jc w:val="center"/>
+            </w:pPr>
+            <w:r>
+              <w:t xml:space="preserve">501</w:t>
+            </w:r>
+          </w:p>
+        </w:tc>
+        <w:tc>
+          <w:p>
+            <w:pPr>
+              <w:pStyle w:val="Compact"/>
+              <w:jc w:val="center"/>
+            </w:pPr>
+            <w:r>
+              <w:t xml:space="preserve">599</w:t>
+            </w:r>
+          </w:p>
+        </w:tc>
+        <w:tc>
+          <w:p>
+            <w:pPr>
+              <w:pStyle w:val="Compact"/>
+              <w:jc w:val="center"/>
+            </w:pPr>
+            <w:r>
+              <w:t xml:space="preserve">536</w:t>
+            </w:r>
+          </w:p>
+        </w:tc>
+      </w:tr>
+      <w:tr>
+        <w:tc>
+          <w:p>
+            <w:pPr>
+              <w:pStyle w:val="Compact"/>
+              <w:jc w:val="left"/>
+            </w:pPr>
+            <w:r>
+              <w:t xml:space="preserve">Call Setup Time</w:t>
+            </w:r>
+          </w:p>
+        </w:tc>
+        <w:tc>
+          <w:p>
+            <w:pPr>
+              <w:pStyle w:val="Compact"/>
+              <w:jc w:val="center"/>
+            </w:pPr>
+            <w:r>
+              <w:t xml:space="preserve">940</w:t>
+            </w:r>
+          </w:p>
+        </w:tc>
+        <w:tc>
+          <w:p>
+            <w:pPr>
+              <w:pStyle w:val="Compact"/>
+              <w:jc w:val="center"/>
+            </w:pPr>
+            <w:r>
+              <w:t xml:space="preserve">1140</w:t>
+            </w:r>
+          </w:p>
+        </w:tc>
+        <w:tc>
+          <w:p>
+            <w:pPr>
+              <w:pStyle w:val="Compact"/>
+              <w:jc w:val="center"/>
+            </w:pPr>
+            <w:r>
+              <w:t xml:space="preserve">1052</w:t>
+            </w:r>
+          </w:p>
+        </w:tc>
+      </w:tr>
+    </w:tbl>
     <w:p>
       <w:pPr>
         <w:pStyle w:val="BodyText"/>
       </w:pPr>
       <w:r>
-        <w:rPr>
-          <w:b/>
-        </w:rPr>
-        <w:t xml:space="preserve">Incoming Call Notification Time</w:t>
-      </w:r>
-    </w:p>
-    <w:p>
-      <w:pPr>
-        <w:pStyle w:val="BodyText"/>
-      </w:pPr>
-      <w:r>
-        <w:t xml:space="preserve">Min: 501 milliseconds</w:t>
-      </w:r>
-      <w:r>
-        <w:t xml:space="preserve"> </w:t>
-      </w:r>
-      <w:r>
-        <w:t xml:space="preserve">Max: 599 milliseconds</w:t>
-      </w:r>
-      <w:r>
-        <w:t xml:space="preserve"> </w:t>
-      </w:r>
-      <w:r>
-        <w:t xml:space="preserve">Average: 536 milliseconds</w:t>
-      </w:r>
-    </w:p>
-    <w:p>
-      <w:pPr>
-        <w:pStyle w:val="BodyText"/>
-      </w:pPr>
-      <w:r>
-        <w:rPr>
-          <w:b/>
-        </w:rPr>
-        <w:t xml:space="preserve">Call Setup Time</w:t>
-      </w:r>
-    </w:p>
-    <w:p>
-      <w:pPr>
-        <w:pStyle w:val="BodyText"/>
-      </w:pPr>
-      <w:r>
-        <w:t xml:space="preserve">Min: 940 milliseconds</w:t>
-      </w:r>
-      <w:r>
-        <w:t xml:space="preserve"> </w:t>
-      </w:r>
-      <w:r>
-        <w:t xml:space="preserve">Max: 1140 milliseconds</w:t>
-      </w:r>
-      <w:r>
-        <w:t xml:space="preserve"> </w:t>
-      </w:r>
-      <w:r>
-        <w:t xml:space="preserve">Average: 1062 milliseconds</w:t>
-      </w:r>
-    </w:p>
-    <w:p>
-      <w:pPr>
-        <w:pStyle w:val="BodyText"/>
-      </w:pPr>
-      <w:r>
-        <w:t xml:space="preserve">Taking into account the two services were hosted at different countries with using different protocol stubs, which means during these procedures it was required to load and instantiate different protostubs into the runtime, we consider these results as very encouraging.</w:t>
+        <w:t xml:space="preserve">We consider these results very encouraging. It should be highlighted the two services were hosted at different countries, each one using different Protostubs, which means during these procedures it was required to load and instantiate different Protostubs into the runtime.</w:t>
       </w:r>
     </w:p>
     <w:sectPr>
@@ -3524,7 +3682,7 @@
     </w:lvl>
   </w:abstractNum>
   <w:abstractNum w:abstractNumId="990">
-    <w:nsid w:val="e7137c3c"/>
+    <w:nsid w:val="3f1e7ce4"/>
     <w:multiLevelType w:val="multilevel"/>
     <w:lvl w:ilvl="0">
       <w:numFmt w:val="bullet"/>
@@ -3605,7 +3763,7 @@
     </w:lvl>
   </w:abstractNum>
   <w:abstractNum w:abstractNumId="991">
-    <w:nsid w:val="8d69c760"/>
+    <w:nsid w:val="17c66563"/>
     <w:multiLevelType w:val="multilevel"/>
     <w:lvl w:ilvl="0">
       <w:numFmt w:val="bullet"/>
@@ -3686,7 +3844,7 @@
     </w:lvl>
   </w:abstractNum>
   <w:abstractNum w:abstractNumId="99411">
-    <w:nsid w:val="30702ae8"/>
+    <w:nsid w:val="597ff99e"/>
     <w:multiLevelType w:val="multilevel"/>
     <w:lvl w:ilvl="0">
       <w:start w:val="1"/>

</xml_diff>